<commit_message>
Documentacion terminada y cambios en el admin
</commit_message>
<xml_diff>
--- a/TP-Final/Documentacion/PokePedia-Informe-LAB-II.docx
+++ b/TP-Final/Documentacion/PokePedia-Informe-LAB-II.docx
@@ -75,27 +75,7 @@
           <w:szCs w:val="32"/>
           <w:lang w:val="es-419"/>
         </w:rPr>
-        <w:t xml:space="preserve">Entrega: 21 de </w:t>
-      </w:r>
-      <w:proofErr w:type="gramStart"/>
-      <w:r>
-        <w:rPr>
-          <w:rFonts w:ascii="Rockwell" w:hAnsi="Rockwell"/>
-          <w:sz w:val="32"/>
-          <w:szCs w:val="32"/>
-          <w:lang w:val="es-419"/>
-        </w:rPr>
-        <w:t>Febrero</w:t>
-      </w:r>
-      <w:proofErr w:type="gramEnd"/>
-      <w:r>
-        <w:rPr>
-          <w:rFonts w:ascii="Rockwell" w:hAnsi="Rockwell"/>
-          <w:sz w:val="32"/>
-          <w:szCs w:val="32"/>
-          <w:lang w:val="es-419"/>
-        </w:rPr>
-        <w:t xml:space="preserve"> de 2022</w:t>
+        <w:t>Entrega: 21 de Febrero de 2022</w:t>
       </w:r>
     </w:p>
     <w:p>
@@ -214,7 +194,6 @@
         </w:rPr>
         <w:t xml:space="preserve"> información sobre </w:t>
       </w:r>
-      <w:proofErr w:type="spellStart"/>
       <w:r>
         <w:rPr>
           <w:rFonts w:ascii="Rockwell" w:hAnsi="Rockwell"/>
@@ -233,7 +212,6 @@
         </w:rPr>
         <w:t>okemones</w:t>
       </w:r>
-      <w:proofErr w:type="spellEnd"/>
       <w:r>
         <w:rPr>
           <w:rFonts w:ascii="Rockwell" w:hAnsi="Rockwell"/>
@@ -376,19 +354,8 @@
           <w:szCs w:val="32"/>
           <w:lang w:val="es-419"/>
         </w:rPr>
-        <w:t xml:space="preserve">Facundo </w:t>
-      </w:r>
-      <w:proofErr w:type="spellStart"/>
-      <w:r>
-        <w:rPr>
-          <w:rFonts w:ascii="Rockwell" w:hAnsi="Rockwell"/>
-          <w:sz w:val="32"/>
-          <w:szCs w:val="32"/>
-          <w:lang w:val="es-419"/>
-        </w:rPr>
-        <w:t>Facello</w:t>
-      </w:r>
-      <w:proofErr w:type="spellEnd"/>
+        <w:t>Facundo Facello</w:t>
+      </w:r>
     </w:p>
     <w:p>
       <w:pPr>
@@ -617,7 +584,6 @@
         </w:rPr>
         <w:t xml:space="preserve">un sistema basado en Django que le permite al usuario buscar información sobre </w:t>
       </w:r>
-      <w:proofErr w:type="spellStart"/>
       <w:r>
         <w:rPr>
           <w:rFonts w:ascii="Rockwell" w:hAnsi="Rockwell"/>
@@ -652,9 +618,44 @@
           <w:szCs w:val="32"/>
           <w:lang w:val="es-419"/>
         </w:rPr>
-        <w:t>s</w:t>
-      </w:r>
-      <w:proofErr w:type="spellEnd"/>
+        <w:t xml:space="preserve">s </w:t>
+      </w:r>
+      <w:r>
+        <w:rPr>
+          <w:rFonts w:ascii="Rockwell" w:hAnsi="Rockwell"/>
+          <w:sz w:val="32"/>
+          <w:szCs w:val="32"/>
+          <w:lang w:val="es-419"/>
+        </w:rPr>
+        <w:t xml:space="preserve">(la cual es guardada en una base de datos) </w:t>
+      </w:r>
+      <w:r>
+        <w:rPr>
+          <w:rFonts w:ascii="Rockwell" w:hAnsi="Rockwell"/>
+          <w:sz w:val="32"/>
+          <w:szCs w:val="32"/>
+          <w:lang w:val="es-419"/>
+        </w:rPr>
+        <w:t xml:space="preserve">a través de un sitio web </w:t>
+      </w:r>
+      <w:r>
+        <w:rPr>
+          <w:rFonts w:ascii="Rockwell" w:hAnsi="Rockwell"/>
+          <w:sz w:val="32"/>
+          <w:szCs w:val="32"/>
+          <w:lang w:val="es-419"/>
+        </w:rPr>
+        <w:t xml:space="preserve">que </w:t>
+      </w:r>
+      <w:r>
+        <w:rPr>
+          <w:rFonts w:ascii="Rockwell" w:hAnsi="Rockwell"/>
+          <w:sz w:val="32"/>
+          <w:szCs w:val="32"/>
+          <w:lang w:val="es-419"/>
+        </w:rPr>
+        <w:t>implementa</w:t>
+      </w:r>
       <w:r>
         <w:rPr>
           <w:rFonts w:ascii="Rockwell" w:hAnsi="Rockwell"/>
@@ -671,38 +672,31 @@
           <w:szCs w:val="32"/>
           <w:lang w:val="es-419"/>
         </w:rPr>
-        <w:t xml:space="preserve">(la cual es guardada en una base de datos) </w:t>
-      </w:r>
-      <w:r>
-        <w:rPr>
-          <w:rFonts w:ascii="Rockwell" w:hAnsi="Rockwell"/>
-          <w:sz w:val="32"/>
-          <w:szCs w:val="32"/>
-          <w:lang w:val="es-419"/>
-        </w:rPr>
-        <w:t xml:space="preserve">a través de un sitio web </w:t>
-      </w:r>
-      <w:r>
-        <w:rPr>
-          <w:rFonts w:ascii="Rockwell" w:hAnsi="Rockwell"/>
-          <w:sz w:val="32"/>
-          <w:szCs w:val="32"/>
-          <w:lang w:val="es-419"/>
-        </w:rPr>
-        <w:t xml:space="preserve">que </w:t>
-      </w:r>
-      <w:r>
-        <w:rPr>
-          <w:rFonts w:ascii="Rockwell" w:hAnsi="Rockwell"/>
-          <w:sz w:val="32"/>
-          <w:szCs w:val="32"/>
-          <w:lang w:val="es-419"/>
-        </w:rPr>
-        <w:t>implementa</w:t>
-      </w:r>
-      <w:r>
-        <w:rPr>
-          <w:rFonts w:ascii="Rockwell" w:hAnsi="Rockwell"/>
+        <w:t>una API</w:t>
+      </w:r>
+      <w:r>
+        <w:rPr>
+          <w:rFonts w:ascii="Rockwell" w:hAnsi="Rockwell"/>
+          <w:sz w:val="32"/>
+          <w:szCs w:val="32"/>
+          <w:lang w:val="es-419"/>
+        </w:rPr>
+        <w:t xml:space="preserve">, utilizando el </w:t>
+      </w:r>
+      <w:r>
+        <w:rPr>
+          <w:rFonts w:ascii="Rockwell" w:hAnsi="Rockwell"/>
+          <w:sz w:val="32"/>
+          <w:szCs w:val="32"/>
+          <w:lang w:val="es-419"/>
+        </w:rPr>
+        <w:t>Admin</w:t>
+      </w:r>
+      <w:r>
+        <w:rPr>
+          <w:rFonts w:ascii="Rockwell" w:hAnsi="Rockwell"/>
+          <w:b/>
+          <w:bCs/>
           <w:sz w:val="32"/>
           <w:szCs w:val="32"/>
           <w:lang w:val="es-419"/>
@@ -716,46 +710,6 @@
           <w:szCs w:val="32"/>
           <w:lang w:val="es-419"/>
         </w:rPr>
-        <w:t>una API</w:t>
-      </w:r>
-      <w:r>
-        <w:rPr>
-          <w:rFonts w:ascii="Rockwell" w:hAnsi="Rockwell"/>
-          <w:sz w:val="32"/>
-          <w:szCs w:val="32"/>
-          <w:lang w:val="es-419"/>
-        </w:rPr>
-        <w:t xml:space="preserve">, utilizando el </w:t>
-      </w:r>
-      <w:proofErr w:type="spellStart"/>
-      <w:r>
-        <w:rPr>
-          <w:rFonts w:ascii="Rockwell" w:hAnsi="Rockwell"/>
-          <w:sz w:val="32"/>
-          <w:szCs w:val="32"/>
-          <w:lang w:val="es-419"/>
-        </w:rPr>
-        <w:t>Admin</w:t>
-      </w:r>
-      <w:proofErr w:type="spellEnd"/>
-      <w:r>
-        <w:rPr>
-          <w:rFonts w:ascii="Rockwell" w:hAnsi="Rockwell"/>
-          <w:b/>
-          <w:bCs/>
-          <w:sz w:val="32"/>
-          <w:szCs w:val="32"/>
-          <w:lang w:val="es-419"/>
-        </w:rPr>
-        <w:t xml:space="preserve"> </w:t>
-      </w:r>
-      <w:r>
-        <w:rPr>
-          <w:rFonts w:ascii="Rockwell" w:hAnsi="Rockwell"/>
-          <w:sz w:val="32"/>
-          <w:szCs w:val="32"/>
-          <w:lang w:val="es-419"/>
-        </w:rPr>
         <w:t>de Django se puede</w:t>
       </w:r>
       <w:r>
@@ -783,58 +737,27 @@
           <w:szCs w:val="32"/>
           <w:lang w:val="es-419"/>
         </w:rPr>
-        <w:t xml:space="preserve">todos los datos obtenidos además de darle la posibilidad al usuario de que registre un </w:t>
-      </w:r>
-      <w:proofErr w:type="spellStart"/>
-      <w:r>
-        <w:rPr>
-          <w:rFonts w:ascii="Rockwell" w:hAnsi="Rockwell"/>
-          <w:sz w:val="32"/>
-          <w:szCs w:val="32"/>
-          <w:lang w:val="es-419"/>
-        </w:rPr>
-        <w:t>pokemon</w:t>
-      </w:r>
-      <w:proofErr w:type="spellEnd"/>
-      <w:r>
-        <w:rPr>
-          <w:rFonts w:ascii="Rockwell" w:hAnsi="Rockwell"/>
-          <w:sz w:val="32"/>
-          <w:szCs w:val="32"/>
-          <w:lang w:val="es-419"/>
-        </w:rPr>
-        <w:t xml:space="preserve"> propio.</w:t>
-      </w:r>
-    </w:p>
-    <w:p>
-      <w:pPr>
-        <w:rPr>
-          <w:rFonts w:ascii="Rockwell" w:hAnsi="Rockwell"/>
-          <w:sz w:val="32"/>
-          <w:szCs w:val="32"/>
-          <w:lang w:val="es-419"/>
-        </w:rPr>
-      </w:pPr>
-      <w:r>
-        <w:rPr>
-          <w:rFonts w:ascii="Rockwell" w:hAnsi="Rockwell"/>
-          <w:sz w:val="32"/>
-          <w:szCs w:val="32"/>
-          <w:lang w:val="es-419"/>
-        </w:rPr>
-        <w:t xml:space="preserve">Nuestro proyecto también permite registrar y gestionar batallas que ocurren entre dichos </w:t>
-      </w:r>
-      <w:proofErr w:type="spellStart"/>
-      <w:r>
-        <w:rPr>
-          <w:rFonts w:ascii="Rockwell" w:hAnsi="Rockwell"/>
-          <w:sz w:val="32"/>
-          <w:szCs w:val="32"/>
-          <w:lang w:val="es-419"/>
-        </w:rPr>
-        <w:t>pokemones</w:t>
-      </w:r>
-      <w:proofErr w:type="spellEnd"/>
+        <w:t>todos los datos obtenidos además de darle la posibilidad al usuario de que registre un pokemon propio.</w:t>
+      </w:r>
+    </w:p>
+    <w:p>
+      <w:pPr>
+        <w:rPr>
+          <w:rFonts w:ascii="Rockwell" w:hAnsi="Rockwell"/>
+          <w:sz w:val="32"/>
+          <w:szCs w:val="32"/>
+          <w:lang w:val="es-419"/>
+        </w:rPr>
+      </w:pPr>
+      <w:r>
+        <w:rPr>
+          <w:rFonts w:ascii="Rockwell" w:hAnsi="Rockwell"/>
+          <w:sz w:val="32"/>
+          <w:szCs w:val="32"/>
+          <w:lang w:val="es-419"/>
+        </w:rPr>
+        <w:t>Nuestro proyecto también permite registrar y gestionar batallas que ocurren entre dichos pokemones</w:t>
+      </w:r>
       <w:r>
         <w:rPr>
           <w:rFonts w:ascii="Rockwell" w:hAnsi="Rockwell"/>
@@ -878,7 +801,6 @@
           <w:lang w:val="es-419"/>
         </w:rPr>
       </w:pPr>
-      <w:proofErr w:type="spellStart"/>
       <w:r>
         <w:rPr>
           <w:rFonts w:ascii="Rockwell" w:hAnsi="Rockwell"/>
@@ -889,20 +811,7 @@
           <w:u w:val="single"/>
           <w:lang w:val="es-419"/>
         </w:rPr>
-        <w:t>Pokemon</w:t>
-      </w:r>
-      <w:proofErr w:type="spellEnd"/>
-      <w:r>
-        <w:rPr>
-          <w:rFonts w:ascii="Rockwell" w:hAnsi="Rockwell"/>
-          <w:b/>
-          <w:bCs/>
-          <w:sz w:val="32"/>
-          <w:szCs w:val="32"/>
-          <w:u w:val="single"/>
-          <w:lang w:val="es-419"/>
-        </w:rPr>
-        <w:t>:</w:t>
+        <w:t>Pokemon:</w:t>
       </w:r>
       <w:r>
         <w:rPr>
@@ -969,27 +878,7 @@
           <w:szCs w:val="32"/>
           <w:lang w:val="es-419"/>
         </w:rPr>
-        <w:t xml:space="preserve"> Registro de una pelea que ocurrió entre 2 o más </w:t>
-      </w:r>
-      <w:proofErr w:type="spellStart"/>
-      <w:r>
-        <w:rPr>
-          <w:rFonts w:ascii="Rockwell" w:hAnsi="Rockwell"/>
-          <w:sz w:val="32"/>
-          <w:szCs w:val="32"/>
-          <w:lang w:val="es-419"/>
-        </w:rPr>
-        <w:t>pokemones</w:t>
-      </w:r>
-      <w:proofErr w:type="spellEnd"/>
-      <w:r>
-        <w:rPr>
-          <w:rFonts w:ascii="Rockwell" w:hAnsi="Rockwell"/>
-          <w:sz w:val="32"/>
-          <w:szCs w:val="32"/>
-          <w:lang w:val="es-419"/>
-        </w:rPr>
-        <w:t>.</w:t>
+        <w:t xml:space="preserve"> Registro de una pelea que ocurrió entre 2 o más pokemones.</w:t>
       </w:r>
     </w:p>
     <w:p>
@@ -1036,27 +925,7 @@
           <w:szCs w:val="32"/>
           <w:lang w:val="es-419"/>
         </w:rPr>
-        <w:t xml:space="preserve"> Localización en donde se llevarán a cabo batallas </w:t>
-      </w:r>
-      <w:proofErr w:type="spellStart"/>
-      <w:r>
-        <w:rPr>
-          <w:rFonts w:ascii="Rockwell" w:hAnsi="Rockwell"/>
-          <w:sz w:val="32"/>
-          <w:szCs w:val="32"/>
-          <w:lang w:val="es-419"/>
-        </w:rPr>
-        <w:t>pokemon</w:t>
-      </w:r>
-      <w:proofErr w:type="spellEnd"/>
-      <w:r>
-        <w:rPr>
-          <w:rFonts w:ascii="Rockwell" w:hAnsi="Rockwell"/>
-          <w:sz w:val="32"/>
-          <w:szCs w:val="32"/>
-          <w:lang w:val="es-419"/>
-        </w:rPr>
-        <w:t>.</w:t>
+        <w:t xml:space="preserve"> Localización en donde se llevarán a cabo batallas pokemon.</w:t>
       </w:r>
     </w:p>
     <w:p>
@@ -1112,27 +981,7 @@
           <w:szCs w:val="32"/>
           <w:lang w:val="es-419"/>
         </w:rPr>
-        <w:t xml:space="preserve">en gran medida a un </w:t>
-      </w:r>
-      <w:proofErr w:type="spellStart"/>
-      <w:r>
-        <w:rPr>
-          <w:rFonts w:ascii="Rockwell" w:hAnsi="Rockwell"/>
-          <w:sz w:val="32"/>
-          <w:szCs w:val="32"/>
-          <w:lang w:val="es-419"/>
-        </w:rPr>
-        <w:t>pokemon</w:t>
-      </w:r>
-      <w:proofErr w:type="spellEnd"/>
-      <w:r>
-        <w:rPr>
-          <w:rFonts w:ascii="Rockwell" w:hAnsi="Rockwell"/>
-          <w:sz w:val="32"/>
-          <w:szCs w:val="32"/>
-          <w:lang w:val="es-419"/>
-        </w:rPr>
-        <w:t>.</w:t>
+        <w:t>en gran medida a un pokemon.</w:t>
       </w:r>
     </w:p>
     <w:p>
@@ -1224,27 +1073,7 @@
           <w:szCs w:val="32"/>
           <w:lang w:val="es-419"/>
         </w:rPr>
-        <w:t xml:space="preserve">Búsqueda de un </w:t>
-      </w:r>
-      <w:proofErr w:type="spellStart"/>
-      <w:r>
-        <w:rPr>
-          <w:rFonts w:ascii="Rockwell" w:hAnsi="Rockwell"/>
-          <w:sz w:val="32"/>
-          <w:szCs w:val="32"/>
-          <w:lang w:val="es-419"/>
-        </w:rPr>
-        <w:t>pokemon</w:t>
-      </w:r>
-      <w:proofErr w:type="spellEnd"/>
-      <w:r>
-        <w:rPr>
-          <w:rFonts w:ascii="Rockwell" w:hAnsi="Rockwell"/>
-          <w:sz w:val="32"/>
-          <w:szCs w:val="32"/>
-          <w:lang w:val="es-419"/>
-        </w:rPr>
-        <w:t xml:space="preserve"> en base a su nombre o número asociado.</w:t>
+        <w:t>Búsqueda de un pokemon en base a su nombre o número asociado.</w:t>
       </w:r>
     </w:p>
     <w:p>
@@ -1268,27 +1097,7 @@
           <w:szCs w:val="32"/>
           <w:lang w:val="es-419"/>
         </w:rPr>
-        <w:t xml:space="preserve">Registro automático de un </w:t>
-      </w:r>
-      <w:proofErr w:type="spellStart"/>
-      <w:r>
-        <w:rPr>
-          <w:rFonts w:ascii="Rockwell" w:hAnsi="Rockwell"/>
-          <w:sz w:val="32"/>
-          <w:szCs w:val="32"/>
-          <w:lang w:val="es-419"/>
-        </w:rPr>
-        <w:t>pokemon</w:t>
-      </w:r>
-      <w:proofErr w:type="spellEnd"/>
-      <w:r>
-        <w:rPr>
-          <w:rFonts w:ascii="Rockwell" w:hAnsi="Rockwell"/>
-          <w:sz w:val="32"/>
-          <w:szCs w:val="32"/>
-          <w:lang w:val="es-419"/>
-        </w:rPr>
-        <w:t xml:space="preserve"> cuando este es buscado a través de la API.</w:t>
+        <w:t>Registro automático de un pokemon cuando este es buscado a través de la API.</w:t>
       </w:r>
     </w:p>
     <w:p>
@@ -1317,6 +1126,30 @@
     </w:p>
     <w:p>
       <w:pPr>
+        <w:pStyle w:val="ListParagraph"/>
+        <w:numPr>
+          <w:ilvl w:val="0"/>
+          <w:numId w:val="3"/>
+        </w:numPr>
+        <w:rPr>
+          <w:rFonts w:ascii="Rockwell" w:hAnsi="Rockwell"/>
+          <w:sz w:val="32"/>
+          <w:szCs w:val="32"/>
+          <w:lang w:val="es-419"/>
+        </w:rPr>
+      </w:pPr>
+      <w:r>
+        <w:rPr>
+          <w:rFonts w:ascii="Rockwell" w:hAnsi="Rockwell"/>
+          <w:sz w:val="32"/>
+          <w:szCs w:val="32"/>
+          <w:lang w:val="es-419"/>
+        </w:rPr>
+        <w:t>Seguimiento de batallas que ocurren entre pokemones.</w:t>
+      </w:r>
+    </w:p>
+    <w:p>
+      <w:pPr>
         <w:rPr>
           <w:rFonts w:ascii="Rockwell" w:hAnsi="Rockwell"/>
           <w:sz w:val="32"/>
@@ -1520,27 +1353,7 @@
           <w:szCs w:val="32"/>
           <w:lang w:val="es-419"/>
         </w:rPr>
-        <w:t xml:space="preserve">Las batallas pueden llegar a ser eliminadas si se borra un </w:t>
-      </w:r>
-      <w:proofErr w:type="spellStart"/>
-      <w:r>
-        <w:rPr>
-          <w:rFonts w:ascii="Rockwell" w:hAnsi="Rockwell"/>
-          <w:sz w:val="32"/>
-          <w:szCs w:val="32"/>
-          <w:lang w:val="es-419"/>
-        </w:rPr>
-        <w:t>pokemon</w:t>
-      </w:r>
-      <w:proofErr w:type="spellEnd"/>
-      <w:r>
-        <w:rPr>
-          <w:rFonts w:ascii="Rockwell" w:hAnsi="Rockwell"/>
-          <w:sz w:val="32"/>
-          <w:szCs w:val="32"/>
-          <w:lang w:val="es-419"/>
-        </w:rPr>
-        <w:t xml:space="preserve"> del registro.</w:t>
+        <w:t>Las batallas pueden llegar a ser eliminadas si se borra un pokemon del registro.</w:t>
       </w:r>
     </w:p>
     <w:p>
@@ -1649,7 +1462,7 @@
           <w:szCs w:val="32"/>
           <w:lang w:val="es-419"/>
         </w:rPr>
-        <w:t xml:space="preserve"> que nos permite visualizar nuestro proyecto de manera local, decidimos utilizar este mismo</w:t>
+        <w:t xml:space="preserve"> que nos permite visualizar nuestro proyecto, decidimos utilizar este mismo</w:t>
       </w:r>
       <w:r>
         <w:rPr>
@@ -1695,6 +1508,7 @@
           <w:szCs w:val="32"/>
           <w:lang w:val="es-419"/>
         </w:rPr>
+        <w:lastRenderedPageBreak/>
         <w:t>Base de datos:</w:t>
       </w:r>
       <w:r>
@@ -1713,66 +1527,16 @@
           <w:szCs w:val="32"/>
           <w:lang w:val="es-419"/>
         </w:rPr>
-        <w:t xml:space="preserve">Django crea automáticamente una base de datos SQLite en el momento que el proyecto lo requiere, </w:t>
-      </w:r>
-      <w:r>
-        <w:rPr>
-          <w:rFonts w:ascii="Rockwell" w:hAnsi="Rockwell"/>
-          <w:sz w:val="32"/>
-          <w:szCs w:val="32"/>
-          <w:lang w:val="es-419"/>
-        </w:rPr>
-        <w:lastRenderedPageBreak/>
-        <w:t>por lo que nos manejamos con esta misma, dentro del proyecto definimos las tablas que va a tener esta base de datos utilizando código Python</w:t>
-      </w:r>
-      <w:r>
-        <w:rPr>
-          <w:rFonts w:ascii="Rockwell" w:hAnsi="Rockwell"/>
-          <w:sz w:val="32"/>
-          <w:szCs w:val="32"/>
-          <w:lang w:val="es-419"/>
-        </w:rPr>
-        <w:t xml:space="preserve">, su contenido lo podemos gestionar a través del </w:t>
-      </w:r>
-      <w:proofErr w:type="spellStart"/>
-      <w:r>
-        <w:rPr>
-          <w:rFonts w:ascii="Rockwell" w:hAnsi="Rockwell"/>
-          <w:sz w:val="32"/>
-          <w:szCs w:val="32"/>
-          <w:lang w:val="es-419"/>
-        </w:rPr>
-        <w:t>admin</w:t>
-      </w:r>
-      <w:proofErr w:type="spellEnd"/>
-      <w:r>
-        <w:rPr>
-          <w:rFonts w:ascii="Rockwell" w:hAnsi="Rockwell"/>
-          <w:sz w:val="32"/>
-          <w:szCs w:val="32"/>
-          <w:lang w:val="es-419"/>
-        </w:rPr>
-        <w:t xml:space="preserve"> de Django y externo al sistema también usamos </w:t>
-      </w:r>
-      <w:proofErr w:type="spellStart"/>
-      <w:r>
-        <w:rPr>
-          <w:rFonts w:ascii="Rockwell" w:hAnsi="Rockwell"/>
-          <w:sz w:val="32"/>
-          <w:szCs w:val="32"/>
-          <w:lang w:val="es-419"/>
-        </w:rPr>
-        <w:t>DBeaver</w:t>
-      </w:r>
-      <w:proofErr w:type="spellEnd"/>
-      <w:r>
-        <w:rPr>
-          <w:rFonts w:ascii="Rockwell" w:hAnsi="Rockwell"/>
-          <w:sz w:val="32"/>
-          <w:szCs w:val="32"/>
-          <w:lang w:val="es-419"/>
-        </w:rPr>
-        <w:t>, que es una herramienta especializada para administrar bases de datos.</w:t>
+        <w:t>Django crea automáticamente una base de datos SQLite en el momento que el proyecto lo requiere, por lo que nos manejamos con esta misma, dentro del proyecto definimos las tablas que va a tener esta base de datos utilizando código Python</w:t>
+      </w:r>
+      <w:r>
+        <w:rPr>
+          <w:rFonts w:ascii="Rockwell" w:hAnsi="Rockwell"/>
+          <w:sz w:val="32"/>
+          <w:szCs w:val="32"/>
+          <w:lang w:val="es-419"/>
+        </w:rPr>
+        <w:t>, su contenido lo podemos gestionar a través del admin de Django y externo al sistema también usamos DBeaver, que es una herramienta especializada para administrar bases de datos.</w:t>
       </w:r>
       <w:r>
         <w:rPr>
@@ -1839,21 +1603,8 @@
           <w:szCs w:val="32"/>
           <w:lang w:val="es-419"/>
         </w:rPr>
-        <w:t>Front-</w:t>
-      </w:r>
-      <w:proofErr w:type="spellStart"/>
-      <w:r>
-        <w:rPr>
-          <w:rFonts w:ascii="Rockwell" w:hAnsi="Rockwell"/>
-          <w:b/>
-          <w:bCs/>
-          <w:sz w:val="32"/>
-          <w:szCs w:val="32"/>
-          <w:lang w:val="es-419"/>
-        </w:rPr>
-        <w:t>end</w:t>
-      </w:r>
-      <w:proofErr w:type="spellEnd"/>
+        <w:t>Front-end</w:t>
+      </w:r>
       <w:r>
         <w:rPr>
           <w:rFonts w:ascii="Rockwell" w:hAnsi="Rockwell"/>
@@ -1952,18 +1703,8 @@
           <w:lang w:val="es-419"/>
         </w:rPr>
         <w:tab/>
-      </w:r>
-      <w:proofErr w:type="spellStart"/>
-      <w:r>
-        <w:rPr>
-          <w:rFonts w:ascii="Rockwell" w:hAnsi="Rockwell"/>
-          <w:sz w:val="32"/>
-          <w:szCs w:val="32"/>
-          <w:lang w:val="es-419"/>
-        </w:rPr>
         <w:t>Query</w:t>
       </w:r>
-      <w:proofErr w:type="spellEnd"/>
       <w:r>
         <w:rPr>
           <w:rFonts w:ascii="Rockwell" w:hAnsi="Rockwell"/>
@@ -2004,31 +1745,7 @@
           <w:szCs w:val="32"/>
           <w:lang w:val="es-419"/>
         </w:rPr>
-        <w:t>Back-</w:t>
-      </w:r>
-      <w:proofErr w:type="spellStart"/>
-      <w:r>
-        <w:rPr>
-          <w:rFonts w:ascii="Rockwell" w:hAnsi="Rockwell"/>
-          <w:b/>
-          <w:bCs/>
-          <w:sz w:val="32"/>
-          <w:szCs w:val="32"/>
-          <w:lang w:val="es-419"/>
-        </w:rPr>
-        <w:t>end</w:t>
-      </w:r>
-      <w:proofErr w:type="spellEnd"/>
-      <w:r>
-        <w:rPr>
-          <w:rFonts w:ascii="Rockwell" w:hAnsi="Rockwell"/>
-          <w:b/>
-          <w:bCs/>
-          <w:sz w:val="32"/>
-          <w:szCs w:val="32"/>
-          <w:lang w:val="es-419"/>
-        </w:rPr>
-        <w:t xml:space="preserve"> </w:t>
+        <w:t xml:space="preserve">Back-end </w:t>
       </w:r>
       <w:r>
         <w:rPr>
@@ -2069,29 +1786,16 @@
           <w:lang w:val="es-419"/>
         </w:rPr>
       </w:pPr>
-      <w:proofErr w:type="spellStart"/>
-      <w:r>
-        <w:rPr>
-          <w:rFonts w:ascii="Rockwell" w:hAnsi="Rockwell"/>
-          <w:b/>
-          <w:bCs/>
-          <w:sz w:val="32"/>
-          <w:szCs w:val="32"/>
-          <w:lang w:val="es-419"/>
-        </w:rPr>
-        <w:t>FrameWork</w:t>
-      </w:r>
-      <w:proofErr w:type="spellEnd"/>
-      <w:r>
-        <w:rPr>
-          <w:rFonts w:ascii="Rockwell" w:hAnsi="Rockwell"/>
-          <w:b/>
-          <w:bCs/>
-          <w:sz w:val="32"/>
-          <w:szCs w:val="32"/>
-          <w:lang w:val="es-419"/>
-        </w:rPr>
-        <w:t xml:space="preserve">: </w:t>
+      <w:r>
+        <w:rPr>
+          <w:rFonts w:ascii="Rockwell" w:hAnsi="Rockwell"/>
+          <w:b/>
+          <w:bCs/>
+          <w:sz w:val="32"/>
+          <w:szCs w:val="32"/>
+          <w:lang w:val="es-419"/>
+        </w:rPr>
+        <w:t xml:space="preserve">FrameWork: </w:t>
       </w:r>
       <w:r>
         <w:rPr>
@@ -2120,36 +1824,34 @@
           <w:szCs w:val="32"/>
           <w:lang w:val="es-419"/>
         </w:rPr>
-        <w:t xml:space="preserve">, un </w:t>
-      </w:r>
-      <w:proofErr w:type="spellStart"/>
-      <w:r>
-        <w:rPr>
-          <w:rFonts w:ascii="Rockwell" w:hAnsi="Rockwell"/>
-          <w:sz w:val="32"/>
-          <w:szCs w:val="32"/>
-          <w:lang w:val="es-419"/>
-        </w:rPr>
-        <w:t>framework</w:t>
-      </w:r>
-      <w:proofErr w:type="spellEnd"/>
-      <w:r>
-        <w:rPr>
-          <w:rFonts w:ascii="Rockwell" w:hAnsi="Rockwell"/>
-          <w:sz w:val="32"/>
-          <w:szCs w:val="32"/>
-          <w:lang w:val="es-419"/>
-        </w:rPr>
-        <w:t xml:space="preserve"> de desarrollo web</w:t>
-      </w:r>
-      <w:r>
-        <w:rPr>
-          <w:rFonts w:ascii="Rockwell" w:hAnsi="Rockwell"/>
-          <w:sz w:val="32"/>
-          <w:szCs w:val="32"/>
-          <w:lang w:val="es-419"/>
-        </w:rPr>
-        <w:t xml:space="preserve"> que nos facilita en gran parte el desarrollo del sistema</w:t>
+        <w:t>, un framework de desarrollo web</w:t>
+      </w:r>
+      <w:r>
+        <w:rPr>
+          <w:rFonts w:ascii="Rockwell" w:hAnsi="Rockwell"/>
+          <w:sz w:val="32"/>
+          <w:szCs w:val="32"/>
+          <w:lang w:val="es-419"/>
+        </w:rPr>
+        <w:t xml:space="preserve"> que nos facilita en gran parte el </w:t>
+      </w:r>
+      <w:r>
+        <w:rPr>
+          <w:rFonts w:ascii="Rockwell" w:hAnsi="Rockwell"/>
+          <w:sz w:val="32"/>
+          <w:szCs w:val="32"/>
+          <w:lang w:val="es-419"/>
+        </w:rPr>
+        <w:t>trabajo sobre nuestro</w:t>
+      </w:r>
+      <w:r>
+        <w:rPr>
+          <w:rFonts w:ascii="Rockwell" w:hAnsi="Rockwell"/>
+          <w:sz w:val="32"/>
+          <w:szCs w:val="32"/>
+          <w:lang w:val="es-419"/>
+        </w:rPr>
+        <w:t xml:space="preserve"> sistema</w:t>
       </w:r>
       <w:r>
         <w:rPr>
@@ -2196,7 +1898,31 @@
           <w:u w:val="single"/>
           <w:lang w:val="es-419"/>
         </w:rPr>
-        <w:t>Repositorio:</w:t>
+        <w:t>Repositorio</w:t>
+      </w:r>
+      <w:r>
+        <w:rPr>
+          <w:rFonts w:ascii="Rockwell" w:hAnsi="Rockwell"/>
+          <w:b/>
+          <w:bCs/>
+          <w:sz w:val="40"/>
+          <w:szCs w:val="40"/>
+          <w:u w:val="single"/>
+          <w:lang w:val="es-419"/>
+        </w:rPr>
+        <w:t>s</w:t>
+      </w:r>
+      <w:r>
+        <w:rPr>
+          <w:rFonts w:ascii="Rockwell" w:hAnsi="Rockwell"/>
+          <w:b/>
+          <w:bCs/>
+          <w:sz w:val="40"/>
+          <w:szCs w:val="40"/>
+          <w:u w:val="single"/>
+          <w:lang w:val="es-419"/>
+        </w:rPr>
+        <w:t>:</w:t>
       </w:r>
     </w:p>
     <w:p>

</xml_diff>